<commit_message>
analyse van factuurgenereren toegevoegd
</commit_message>
<xml_diff>
--- a/documentatie.docx
+++ b/documentatie.docx
@@ -1592,21 +1592,407 @@
       <w:bookmarkEnd w:id="3"/>
     </w:p>
     <w:p>
-      <w:r>
-        <w:t>Factuur genereren</w:t>
-      </w:r>
-    </w:p>
-    <w:p/>
-    <w:p>
+      <w:pPr>
+        <w:rPr>
+          <w:rFonts w:asciiTheme="majorHAnsi" w:eastAsiaTheme="majorEastAsia" w:hAnsiTheme="majorHAnsi" w:cstheme="majorBidi"/>
+          <w:color w:val="000072" w:themeColor="accent1" w:themeShade="BF"/>
+          <w:sz w:val="26"/>
+          <w:szCs w:val="26"/>
+        </w:rPr>
+      </w:pPr>
+      <w:r>
+        <w:br w:type="page"/>
+      </w:r>
+    </w:p>
+    <w:p>
+      <w:pPr>
+        <w:pStyle w:val="Kop2"/>
+      </w:pPr>
       <w:bookmarkStart w:id="4" w:name="_GoBack"/>
       <w:bookmarkEnd w:id="4"/>
-    </w:p>
+      <w:r>
+        <w:lastRenderedPageBreak/>
+        <w:t>Genereren facturen</w:t>
+      </w:r>
+    </w:p>
+    <w:p>
+      <w:pPr>
+        <w:pStyle w:val="Kop3"/>
+      </w:pPr>
+      <w:proofErr w:type="spellStart"/>
+      <w:r>
+        <w:t>Requirements</w:t>
+      </w:r>
+      <w:proofErr w:type="spellEnd"/>
+    </w:p>
+    <w:p>
+      <w:pPr>
+        <w:pStyle w:val="Lijstalinea"/>
+        <w:numPr>
+          <w:ilvl w:val="0"/>
+          <w:numId w:val="3"/>
+        </w:numPr>
+        <w:rPr>
+          <w:lang w:val="en-US"/>
+        </w:rPr>
+      </w:pPr>
+      <w:r>
+        <w:rPr>
+          <w:lang w:val="en-US"/>
+        </w:rPr>
+        <w:t xml:space="preserve">Template </w:t>
+      </w:r>
+      <w:proofErr w:type="spellStart"/>
+      <w:r>
+        <w:rPr>
+          <w:lang w:val="en-US"/>
+        </w:rPr>
+        <w:t>vullen</w:t>
+      </w:r>
+      <w:proofErr w:type="spellEnd"/>
+      <w:r>
+        <w:rPr>
+          <w:lang w:val="en-US"/>
+        </w:rPr>
+        <w:t xml:space="preserve"> met data</w:t>
+      </w:r>
+    </w:p>
+    <w:p>
+      <w:pPr>
+        <w:pStyle w:val="Lijstalinea"/>
+        <w:numPr>
+          <w:ilvl w:val="1"/>
+          <w:numId w:val="3"/>
+        </w:numPr>
+        <w:rPr>
+          <w:lang w:val="en-US"/>
+        </w:rPr>
+      </w:pPr>
+      <w:r>
+        <w:rPr>
+          <w:lang w:val="en-US"/>
+        </w:rPr>
+        <w:t xml:space="preserve">Placeholders </w:t>
+      </w:r>
+      <w:proofErr w:type="spellStart"/>
+      <w:r>
+        <w:rPr>
+          <w:lang w:val="en-US"/>
+        </w:rPr>
+        <w:t>invullen</w:t>
+      </w:r>
+      <w:proofErr w:type="spellEnd"/>
+    </w:p>
+    <w:p>
+      <w:pPr>
+        <w:pStyle w:val="Lijstalinea"/>
+        <w:numPr>
+          <w:ilvl w:val="1"/>
+          <w:numId w:val="3"/>
+        </w:numPr>
+        <w:rPr>
+          <w:lang w:val="en-US"/>
+        </w:rPr>
+      </w:pPr>
+      <w:r>
+        <w:rPr>
+          <w:lang w:val="en-US"/>
+        </w:rPr>
+        <w:t xml:space="preserve">Table </w:t>
+      </w:r>
+      <w:proofErr w:type="spellStart"/>
+      <w:r>
+        <w:rPr>
+          <w:lang w:val="en-US"/>
+        </w:rPr>
+        <w:t>vullen</w:t>
+      </w:r>
+      <w:proofErr w:type="spellEnd"/>
+    </w:p>
+    <w:p>
+      <w:pPr>
+        <w:pStyle w:val="Lijstalinea"/>
+        <w:numPr>
+          <w:ilvl w:val="0"/>
+          <w:numId w:val="3"/>
+        </w:numPr>
+      </w:pPr>
+      <w:r>
+        <w:t>Gemaakte factuur opslaan als p</w:t>
+      </w:r>
+      <w:r>
+        <w:t>df</w:t>
+      </w:r>
+    </w:p>
+    <w:p>
+      <w:pPr>
+        <w:pStyle w:val="Lijstalinea"/>
+        <w:numPr>
+          <w:ilvl w:val="0"/>
+          <w:numId w:val="3"/>
+        </w:numPr>
+      </w:pPr>
+      <w:r>
+        <w:t>Gemaakte factuur zippen</w:t>
+      </w:r>
+    </w:p>
+    <w:p>
+      <w:pPr>
+        <w:pStyle w:val="Lijstalinea"/>
+        <w:numPr>
+          <w:ilvl w:val="0"/>
+          <w:numId w:val="3"/>
+        </w:numPr>
+      </w:pPr>
+      <w:r>
+        <w:t>Overgebleven bestanden verwijderen van server</w:t>
+      </w:r>
+    </w:p>
+    <w:p>
+      <w:pPr>
+        <w:pStyle w:val="Lijstalinea"/>
+        <w:numPr>
+          <w:ilvl w:val="0"/>
+          <w:numId w:val="3"/>
+        </w:numPr>
+      </w:pPr>
+      <w:r>
+        <w:t>Zip kunnen downloaden</w:t>
+      </w:r>
+    </w:p>
+    <w:p>
+      <w:pPr>
+        <w:pStyle w:val="Lijstalinea"/>
+        <w:numPr>
+          <w:ilvl w:val="0"/>
+          <w:numId w:val="3"/>
+        </w:numPr>
+      </w:pPr>
+      <w:r>
+        <w:t>Server schoonhouden</w:t>
+      </w:r>
+    </w:p>
+    <w:p>
+      <w:pPr>
+        <w:pStyle w:val="Lijstalinea"/>
+        <w:numPr>
+          <w:ilvl w:val="1"/>
+          <w:numId w:val="3"/>
+        </w:numPr>
+      </w:pPr>
+      <w:r>
+        <w:t>Dagelijks de gemaakte zipbestanden verwijderen</w:t>
+      </w:r>
+    </w:p>
+    <w:p>
+      <w:pPr>
+        <w:pStyle w:val="Lijstalinea"/>
+        <w:numPr>
+          <w:ilvl w:val="0"/>
+          <w:numId w:val="3"/>
+        </w:numPr>
+      </w:pPr>
+      <w:r>
+        <w:t>Kunnen selecteren welke voor welke bedrijven een factuur gemaakt moet worden.</w:t>
+      </w:r>
+    </w:p>
+    <w:p>
+      <w:pPr>
+        <w:pStyle w:val="Kop3"/>
+        <w:rPr>
+          <w:lang w:val="en-US"/>
+        </w:rPr>
+      </w:pPr>
+      <w:proofErr w:type="spellStart"/>
+      <w:r>
+        <w:rPr>
+          <w:lang w:val="en-US"/>
+        </w:rPr>
+        <w:t>UseCases</w:t>
+      </w:r>
+      <w:proofErr w:type="spellEnd"/>
+    </w:p>
+    <w:p>
+      <w:pPr>
+        <w:rPr>
+          <w:lang w:val="en-US"/>
+        </w:rPr>
+      </w:pPr>
+      <w:r>
+        <w:rPr>
+          <w:noProof/>
+        </w:rPr>
+        <w:drawing>
+          <wp:inline distT="0" distB="0" distL="0" distR="0" wp14:anchorId="4AD855CF" wp14:editId="6860B94B">
+            <wp:extent cx="4234815" cy="1468120"/>
+            <wp:effectExtent l="0" t="0" r="0" b="0"/>
+            <wp:docPr id="3" name="Afbeelding 3"/>
+            <wp:cNvGraphicFramePr>
+              <a:graphicFrameLocks xmlns:a="http://schemas.openxmlformats.org/drawingml/2006/main" noChangeAspect="1"/>
+            </wp:cNvGraphicFramePr>
+            <a:graphic xmlns:a="http://schemas.openxmlformats.org/drawingml/2006/main">
+              <a:graphicData uri="http://schemas.openxmlformats.org/drawingml/2006/picture">
+                <pic:pic xmlns:pic="http://schemas.openxmlformats.org/drawingml/2006/picture">
+                  <pic:nvPicPr>
+                    <pic:cNvPr id="0" name="Picture 1"/>
+                    <pic:cNvPicPr>
+                      <a:picLocks noChangeAspect="1" noChangeArrowheads="1"/>
+                    </pic:cNvPicPr>
+                  </pic:nvPicPr>
+                  <pic:blipFill>
+                    <a:blip r:embed="rId12">
+                      <a:extLst>
+                        <a:ext uri="{28A0092B-C50C-407E-A947-70E740481C1C}">
+                          <a14:useLocalDpi xmlns:a14="http://schemas.microsoft.com/office/drawing/2010/main" val="0"/>
+                        </a:ext>
+                      </a:extLst>
+                    </a:blip>
+                    <a:srcRect/>
+                    <a:stretch>
+                      <a:fillRect/>
+                    </a:stretch>
+                  </pic:blipFill>
+                  <pic:spPr bwMode="auto">
+                    <a:xfrm>
+                      <a:off x="0" y="0"/>
+                      <a:ext cx="4234815" cy="1468120"/>
+                    </a:xfrm>
+                    <a:prstGeom prst="rect">
+                      <a:avLst/>
+                    </a:prstGeom>
+                    <a:noFill/>
+                    <a:ln>
+                      <a:noFill/>
+                    </a:ln>
+                  </pic:spPr>
+                </pic:pic>
+              </a:graphicData>
+            </a:graphic>
+          </wp:inline>
+        </w:drawing>
+      </w:r>
+    </w:p>
+    <w:p>
+      <w:pPr>
+        <w:pStyle w:val="Kop3"/>
+        <w:rPr>
+          <w:lang w:val="en-US"/>
+        </w:rPr>
+      </w:pPr>
+      <w:proofErr w:type="spellStart"/>
+      <w:r>
+        <w:rPr>
+          <w:lang w:val="en-US"/>
+        </w:rPr>
+        <w:t>Testplan</w:t>
+      </w:r>
+      <w:proofErr w:type="spellEnd"/>
+    </w:p>
+    <w:p>
+      <w:pPr>
+        <w:pStyle w:val="Kop3"/>
+        <w:rPr>
+          <w:lang w:val="en-US"/>
+        </w:rPr>
+      </w:pPr>
+      <w:r>
+        <w:rPr>
+          <w:lang w:val="en-US"/>
+        </w:rPr>
+        <w:t xml:space="preserve">UI </w:t>
+      </w:r>
+      <w:proofErr w:type="spellStart"/>
+      <w:r>
+        <w:rPr>
+          <w:lang w:val="en-US"/>
+        </w:rPr>
+        <w:t>schetsen</w:t>
+      </w:r>
+      <w:proofErr w:type="spellEnd"/>
+    </w:p>
+    <w:p>
+      <w:pPr>
+        <w:rPr>
+          <w:lang w:val="en-US"/>
+        </w:rPr>
+      </w:pPr>
+      <w:r>
+        <w:rPr>
+          <w:noProof/>
+        </w:rPr>
+        <w:drawing>
+          <wp:inline distT="0" distB="0" distL="0" distR="0" wp14:anchorId="61B15CF1" wp14:editId="6C477C90">
+            <wp:extent cx="5731510" cy="3225165"/>
+            <wp:effectExtent l="0" t="0" r="2540" b="0"/>
+            <wp:docPr id="4" name="Afbeelding 4"/>
+            <wp:cNvGraphicFramePr>
+              <a:graphicFrameLocks xmlns:a="http://schemas.openxmlformats.org/drawingml/2006/main" noChangeAspect="1"/>
+            </wp:cNvGraphicFramePr>
+            <a:graphic xmlns:a="http://schemas.openxmlformats.org/drawingml/2006/main">
+              <a:graphicData uri="http://schemas.openxmlformats.org/drawingml/2006/picture">
+                <pic:pic xmlns:pic="http://schemas.openxmlformats.org/drawingml/2006/picture">
+                  <pic:nvPicPr>
+                    <pic:cNvPr id="0" name="Picture 3"/>
+                    <pic:cNvPicPr>
+                      <a:picLocks noChangeAspect="1" noChangeArrowheads="1"/>
+                    </pic:cNvPicPr>
+                  </pic:nvPicPr>
+                  <pic:blipFill>
+                    <a:blip r:embed="rId13" cstate="print">
+                      <a:extLst>
+                        <a:ext uri="{28A0092B-C50C-407E-A947-70E740481C1C}">
+                          <a14:useLocalDpi xmlns:a14="http://schemas.microsoft.com/office/drawing/2010/main" val="0"/>
+                        </a:ext>
+                      </a:extLst>
+                    </a:blip>
+                    <a:srcRect/>
+                    <a:stretch>
+                      <a:fillRect/>
+                    </a:stretch>
+                  </pic:blipFill>
+                  <pic:spPr bwMode="auto">
+                    <a:xfrm>
+                      <a:off x="0" y="0"/>
+                      <a:ext cx="5731510" cy="3225165"/>
+                    </a:xfrm>
+                    <a:prstGeom prst="rect">
+                      <a:avLst/>
+                    </a:prstGeom>
+                    <a:noFill/>
+                    <a:ln>
+                      <a:noFill/>
+                    </a:ln>
+                  </pic:spPr>
+                </pic:pic>
+              </a:graphicData>
+            </a:graphic>
+          </wp:inline>
+        </w:drawing>
+      </w:r>
+    </w:p>
+    <w:p>
+      <w:pPr>
+        <w:pStyle w:val="Kop3"/>
+        <w:rPr>
+          <w:lang w:val="en-US"/>
+        </w:rPr>
+      </w:pPr>
+      <w:r>
+        <w:rPr>
+          <w:lang w:val="en-US"/>
+        </w:rPr>
+        <w:t>Test Matrix</w:t>
+      </w:r>
+    </w:p>
+    <w:p/>
+    <w:p/>
     <w:p>
       <w:pPr>
         <w:pStyle w:val="Kop2"/>
       </w:pPr>
       <w:bookmarkStart w:id="5" w:name="_Toc32579187"/>
       <w:r>
+        <w:lastRenderedPageBreak/>
         <w:t>Database Model</w:t>
       </w:r>
       <w:bookmarkEnd w:id="5"/>
@@ -1739,6 +2125,118 @@
     </w:lvl>
   </w:abstractNum>
   <w:abstractNum w:abstractNumId="1" w15:restartNumberingAfterBreak="0">
+    <w:nsid w:val="33E0459B"/>
+    <w:multiLevelType w:val="hybridMultilevel"/>
+    <w:tmpl w:val="816A3338"/>
+    <w:lvl w:ilvl="0" w:tplc="CD1AF090">
+      <w:numFmt w:val="bullet"/>
+      <w:lvlText w:val="-"/>
+      <w:lvlJc w:val="left"/>
+      <w:pPr>
+        <w:ind w:left="720" w:hanging="360"/>
+      </w:pPr>
+      <w:rPr>
+        <w:rFonts w:ascii="Calibri" w:eastAsiaTheme="minorHAnsi" w:hAnsi="Calibri" w:cs="Calibri" w:hint="default"/>
+      </w:rPr>
+    </w:lvl>
+    <w:lvl w:ilvl="1" w:tplc="04130003">
+      <w:start w:val="1"/>
+      <w:numFmt w:val="bullet"/>
+      <w:lvlText w:val="o"/>
+      <w:lvlJc w:val="left"/>
+      <w:pPr>
+        <w:ind w:left="1440" w:hanging="360"/>
+      </w:pPr>
+      <w:rPr>
+        <w:rFonts w:ascii="Courier New" w:hAnsi="Courier New" w:cs="Courier New" w:hint="default"/>
+      </w:rPr>
+    </w:lvl>
+    <w:lvl w:ilvl="2" w:tplc="04130005" w:tentative="1">
+      <w:start w:val="1"/>
+      <w:numFmt w:val="bullet"/>
+      <w:lvlText w:val=""/>
+      <w:lvlJc w:val="left"/>
+      <w:pPr>
+        <w:ind w:left="2160" w:hanging="360"/>
+      </w:pPr>
+      <w:rPr>
+        <w:rFonts w:ascii="Wingdings" w:hAnsi="Wingdings" w:hint="default"/>
+      </w:rPr>
+    </w:lvl>
+    <w:lvl w:ilvl="3" w:tplc="04130001" w:tentative="1">
+      <w:start w:val="1"/>
+      <w:numFmt w:val="bullet"/>
+      <w:lvlText w:val=""/>
+      <w:lvlJc w:val="left"/>
+      <w:pPr>
+        <w:ind w:left="2880" w:hanging="360"/>
+      </w:pPr>
+      <w:rPr>
+        <w:rFonts w:ascii="Symbol" w:hAnsi="Symbol" w:hint="default"/>
+      </w:rPr>
+    </w:lvl>
+    <w:lvl w:ilvl="4" w:tplc="04130003" w:tentative="1">
+      <w:start w:val="1"/>
+      <w:numFmt w:val="bullet"/>
+      <w:lvlText w:val="o"/>
+      <w:lvlJc w:val="left"/>
+      <w:pPr>
+        <w:ind w:left="3600" w:hanging="360"/>
+      </w:pPr>
+      <w:rPr>
+        <w:rFonts w:ascii="Courier New" w:hAnsi="Courier New" w:cs="Courier New" w:hint="default"/>
+      </w:rPr>
+    </w:lvl>
+    <w:lvl w:ilvl="5" w:tplc="04130005" w:tentative="1">
+      <w:start w:val="1"/>
+      <w:numFmt w:val="bullet"/>
+      <w:lvlText w:val=""/>
+      <w:lvlJc w:val="left"/>
+      <w:pPr>
+        <w:ind w:left="4320" w:hanging="360"/>
+      </w:pPr>
+      <w:rPr>
+        <w:rFonts w:ascii="Wingdings" w:hAnsi="Wingdings" w:hint="default"/>
+      </w:rPr>
+    </w:lvl>
+    <w:lvl w:ilvl="6" w:tplc="04130001" w:tentative="1">
+      <w:start w:val="1"/>
+      <w:numFmt w:val="bullet"/>
+      <w:lvlText w:val=""/>
+      <w:lvlJc w:val="left"/>
+      <w:pPr>
+        <w:ind w:left="5040" w:hanging="360"/>
+      </w:pPr>
+      <w:rPr>
+        <w:rFonts w:ascii="Symbol" w:hAnsi="Symbol" w:hint="default"/>
+      </w:rPr>
+    </w:lvl>
+    <w:lvl w:ilvl="7" w:tplc="04130003" w:tentative="1">
+      <w:start w:val="1"/>
+      <w:numFmt w:val="bullet"/>
+      <w:lvlText w:val="o"/>
+      <w:lvlJc w:val="left"/>
+      <w:pPr>
+        <w:ind w:left="5760" w:hanging="360"/>
+      </w:pPr>
+      <w:rPr>
+        <w:rFonts w:ascii="Courier New" w:hAnsi="Courier New" w:cs="Courier New" w:hint="default"/>
+      </w:rPr>
+    </w:lvl>
+    <w:lvl w:ilvl="8" w:tplc="04130005" w:tentative="1">
+      <w:start w:val="1"/>
+      <w:numFmt w:val="bullet"/>
+      <w:lvlText w:val=""/>
+      <w:lvlJc w:val="left"/>
+      <w:pPr>
+        <w:ind w:left="6480" w:hanging="360"/>
+      </w:pPr>
+      <w:rPr>
+        <w:rFonts w:ascii="Wingdings" w:hAnsi="Wingdings" w:hint="default"/>
+      </w:rPr>
+    </w:lvl>
+  </w:abstractNum>
+  <w:abstractNum w:abstractNumId="2" w15:restartNumberingAfterBreak="0">
     <w:nsid w:val="787E3E93"/>
     <w:multiLevelType w:val="hybridMultilevel"/>
     <w:tmpl w:val="B16CFF5A"/>
@@ -1852,10 +2350,13 @@
     </w:lvl>
   </w:abstractNum>
   <w:num w:numId="1">
-    <w:abstractNumId w:val="1"/>
+    <w:abstractNumId w:val="2"/>
   </w:num>
   <w:num w:numId="2">
     <w:abstractNumId w:val="0"/>
+  </w:num>
+  <w:num w:numId="3">
+    <w:abstractNumId w:val="1"/>
   </w:num>
 </w:numbering>
 </file>
@@ -2302,6 +2803,28 @@
       <w:szCs w:val="26"/>
     </w:rPr>
   </w:style>
+  <w:style w:type="paragraph" w:styleId="Kop3">
+    <w:name w:val="heading 3"/>
+    <w:basedOn w:val="Standaard"/>
+    <w:next w:val="Standaard"/>
+    <w:link w:val="Kop3Char"/>
+    <w:uiPriority w:val="9"/>
+    <w:unhideWhenUsed/>
+    <w:qFormat/>
+    <w:rsid w:val="00611323"/>
+    <w:pPr>
+      <w:keepNext/>
+      <w:keepLines/>
+      <w:spacing w:before="40" w:after="0"/>
+      <w:outlineLvl w:val="2"/>
+    </w:pPr>
+    <w:rPr>
+      <w:rFonts w:asciiTheme="majorHAnsi" w:eastAsiaTheme="majorEastAsia" w:hAnsiTheme="majorHAnsi" w:cstheme="majorBidi"/>
+      <w:color w:val="00004C" w:themeColor="accent1" w:themeShade="7F"/>
+      <w:sz w:val="24"/>
+      <w:szCs w:val="24"/>
+    </w:rPr>
+  </w:style>
   <w:style w:type="character" w:default="1" w:styleId="Standaardalinea-lettertype">
     <w:name w:val="Default Paragraph Font"/>
     <w:uiPriority w:val="1"/>
@@ -2475,6 +2998,19 @@
       <w:ind w:left="720"/>
       <w:contextualSpacing/>
     </w:pPr>
+  </w:style>
+  <w:style w:type="character" w:customStyle="1" w:styleId="Kop3Char">
+    <w:name w:val="Kop 3 Char"/>
+    <w:basedOn w:val="Standaardalinea-lettertype"/>
+    <w:link w:val="Kop3"/>
+    <w:uiPriority w:val="9"/>
+    <w:rsid w:val="00611323"/>
+    <w:rPr>
+      <w:rFonts w:asciiTheme="majorHAnsi" w:eastAsiaTheme="majorEastAsia" w:hAnsiTheme="majorHAnsi" w:cstheme="majorBidi"/>
+      <w:color w:val="00004C" w:themeColor="accent1" w:themeShade="7F"/>
+      <w:sz w:val="24"/>
+      <w:szCs w:val="24"/>
+    </w:rPr>
   </w:style>
 </w:styles>
 </file>
@@ -2798,7 +3334,7 @@
 </file>
 
 <file path=customXml/itemProps2.xml><?xml version="1.0" encoding="utf-8"?>
-<ds:datastoreItem xmlns:ds="http://schemas.openxmlformats.org/officeDocument/2006/customXml" ds:itemID="{67CEFD90-B46E-4E3D-8F69-8DA2A6E2CE15}">
+<ds:datastoreItem xmlns:ds="http://schemas.openxmlformats.org/officeDocument/2006/customXml" ds:itemID="{C97DD61E-14EF-4CE7-A89E-F62FB63E6241}">
   <ds:schemaRefs>
     <ds:schemaRef ds:uri="http://schemas.openxmlformats.org/officeDocument/2006/bibliography"/>
   </ds:schemaRefs>

</xml_diff>